<commit_message>
"fix the wrong title of 《楚辞》"
</commit_message>
<xml_diff>
--- a/Word/楚辞.docx
+++ b/Word/楚辞.docx
@@ -8,7 +8,7 @@
       </w:pPr>
       <w:bookmarkStart w:id="20" w:name="header-n0"/>
       <w:r>
-        <w:t xml:space="preserve">离骚</w:t>
+        <w:t xml:space="preserve">楚辞</w:t>
       </w:r>
       <w:bookmarkEnd w:id="20"/>
     </w:p>
@@ -29,7 +29,7 @@
           <w:rPr>
             <w:rStyle w:val="Hyperlink"/>
           </w:rPr>
-          <w:t xml:space="preserve">离骚</w:t>
+          <w:t xml:space="preserve">楚辞</w:t>
         </w:r>
       </w:hyperlink>
       <w:r>

</xml_diff>